<commit_message>
edited something in analysis
</commit_message>
<xml_diff>
--- a/Assignments/A2/written/Analysis1.docx
+++ b/Assignments/A2/written/Analysis1.docx
@@ -112,22 +112,28 @@
         <w:t>Limits to the grammar include that it will be unable to handle</w:t>
       </w:r>
       <w:r>
-        <w:t xml:space="preserve"> purely</w:t>
-      </w:r>
-      <w:r>
-        <w:t xml:space="preserve"> intransitive verbs. (i.e. </w:t>
-      </w:r>
-      <w:r>
-        <w:t>She arrived with puppies).</w:t>
-      </w:r>
-      <w:r>
-        <w:t xml:space="preserve"> </w:t>
-      </w:r>
-      <w:r>
-        <w:t xml:space="preserve">It is also unable to attach PP to pronouns making sentences such as “She fed him with puppies” impossible. </w:t>
+        <w:t xml:space="preserve"> any verbs in the intransitive</w:t>
+      </w:r>
+      <w:r>
+        <w:t xml:space="preserve">. (i.e. </w:t>
+      </w:r>
+      <w:r>
+        <w:t xml:space="preserve">She </w:t>
+      </w:r>
+      <w:r>
+        <w:t>fed</w:t>
       </w:r>
       <w:bookmarkStart w:id="0" w:name="_GoBack"/>
       <w:bookmarkEnd w:id="0"/>
+      <w:r>
+        <w:t xml:space="preserve"> with puppies).</w:t>
+      </w:r>
+      <w:r>
+        <w:t xml:space="preserve"> </w:t>
+      </w:r>
+      <w:r>
+        <w:t xml:space="preserve">It is also unable to attach PP to pronouns making sentences such as “She fed him with puppies” impossible. </w:t>
+      </w:r>
     </w:p>
     <w:p>
       <w:pPr>
@@ -185,7 +191,15 @@
         </w:numPr>
       </w:pPr>
       <w:r>
-        <w:t>That singular nouns could not start a sentence (*”dog fed puppies”)</w:t>
+        <w:t>That singular nouns could not start a sentence (</w:t>
+      </w:r>
+      <w:proofErr w:type="gramStart"/>
+      <w:r>
+        <w:t>*”dog</w:t>
+      </w:r>
+      <w:proofErr w:type="gramEnd"/>
+      <w:r>
+        <w:t xml:space="preserve"> fed puppies”)</w:t>
       </w:r>
     </w:p>
     <w:p>
@@ -209,7 +223,15 @@
         </w:numPr>
       </w:pPr>
       <w:r>
-        <w:t>That nominals could not appear in the middle of a sentence while nouns like “he” could not appear at the beginning of a sentence. (*”he fed puppies”, *”he fed she”)</w:t>
+        <w:t>That nominals could not appear in the middle of a sentence while nouns like “he” could not appear at the beginning of a sentence. (</w:t>
+      </w:r>
+      <w:proofErr w:type="gramStart"/>
+      <w:r>
+        <w:t>*”he</w:t>
+      </w:r>
+      <w:proofErr w:type="gramEnd"/>
+      <w:r>
+        <w:t xml:space="preserve"> fed puppies”, *”he fed she”)</w:t>
       </w:r>
     </w:p>
     <w:p>
@@ -224,7 +246,15 @@
         <w:t xml:space="preserve">Since “fed” </w:t>
       </w:r>
       <w:r>
-        <w:t>requires a direct object it was made sure that a sentence couldn’t end on “fed”. (*”she, fed”)</w:t>
+        <w:t>requires a direct object it was made sure that a sentence couldn’t end on “fed”. (</w:t>
+      </w:r>
+      <w:proofErr w:type="gramStart"/>
+      <w:r>
+        <w:t>*”she</w:t>
+      </w:r>
+      <w:proofErr w:type="gramEnd"/>
+      <w:r>
+        <w:t>, fed”)</w:t>
       </w:r>
     </w:p>
     <w:p>
@@ -236,7 +266,15 @@
         </w:numPr>
       </w:pPr>
       <w:r>
-        <w:t>Finally, tests were done to ensure that prepositions could not follow pronouns. (*”she fed him with puppies”).</w:t>
+        <w:t>Finally, tests were done to ensure that prepositions could not follow pronouns. (</w:t>
+      </w:r>
+      <w:proofErr w:type="gramStart"/>
+      <w:r>
+        <w:t>*”she</w:t>
+      </w:r>
+      <w:proofErr w:type="gramEnd"/>
+      <w:r>
+        <w:t xml:space="preserve"> fed him with puppies”).</w:t>
       </w:r>
     </w:p>
     <w:p>
@@ -2250,7 +2288,7 @@
 </file>
 
 <file path=customXml/itemProps1.xml><?xml version="1.0" encoding="utf-8"?>
-<ds:datastoreItem xmlns:ds="http://schemas.openxmlformats.org/officeDocument/2006/customXml" ds:itemID="{66FD32EC-3985-CB46-AC02-087D617C0830}">
+<ds:datastoreItem xmlns:ds="http://schemas.openxmlformats.org/officeDocument/2006/customXml" ds:itemID="{727642FB-6F3F-AD48-8DD8-150A462151CD}">
   <ds:schemaRefs>
     <ds:schemaRef ds:uri="http://schemas.openxmlformats.org/officeDocument/2006/bibliography"/>
   </ds:schemaRefs>

</xml_diff>